<commit_message>
added new dop ob
</commit_message>
<xml_diff>
--- a/public/downloads/1 Опросный лист. ПОБЕДИТ-МО.docx
+++ b/public/downloads/1 Опросный лист. ПОБЕДИТ-МО.docx
@@ -74,7 +74,7 @@
           <w:tcPr>
             <w:tcW w:w="2405" w:type="dxa"/>
             <w:vMerge w:val="restart"/>
-            <w:shd w:val="clear" w:color="auto" w:fill="919D95"/>
+            <w:shd w:val="clear" w:color="auto" w:fill="C3C4C6"/>
             <w:vAlign w:val="center"/>
           </w:tcPr>
           <w:p>
@@ -102,7 +102,7 @@
           <w:tcPr>
             <w:tcW w:w="8050" w:type="dxa"/>
             <w:gridSpan w:val="2"/>
-            <w:shd w:val="clear" w:color="auto" w:fill="919D95"/>
+            <w:shd w:val="clear" w:color="auto" w:fill="C3C4C6"/>
             <w:vAlign w:val="center"/>
           </w:tcPr>
           <w:p>
@@ -136,7 +136,7 @@
           <w:tcPr>
             <w:tcW w:w="2405" w:type="dxa"/>
             <w:vMerge/>
-            <w:shd w:val="clear" w:color="auto" w:fill="919D95"/>
+            <w:shd w:val="clear" w:color="auto" w:fill="C3C4C6"/>
             <w:vAlign w:val="center"/>
           </w:tcPr>
           <w:p>
@@ -188,7 +188,7 @@
           <w:tcPr>
             <w:tcW w:w="2405" w:type="dxa"/>
             <w:vMerge/>
-            <w:shd w:val="clear" w:color="auto" w:fill="919D95"/>
+            <w:shd w:val="clear" w:color="auto" w:fill="C3C4C6"/>
             <w:vAlign w:val="center"/>
           </w:tcPr>
           <w:p>
@@ -207,7 +207,7 @@
         <w:tc>
           <w:tcPr>
             <w:tcW w:w="8035" w:type="dxa"/>
-            <w:shd w:val="clear" w:color="auto" w:fill="919D95"/>
+            <w:shd w:val="clear" w:color="auto" w:fill="C3C4C6"/>
             <w:vAlign w:val="center"/>
           </w:tcPr>
           <w:p>
@@ -241,7 +241,7 @@
           <w:tcPr>
             <w:tcW w:w="2405" w:type="dxa"/>
             <w:vMerge/>
-            <w:shd w:val="clear" w:color="auto" w:fill="919D95"/>
+            <w:shd w:val="clear" w:color="auto" w:fill="C3C4C6"/>
             <w:vAlign w:val="center"/>
           </w:tcPr>
           <w:p>
@@ -293,7 +293,7 @@
           <w:tcPr>
             <w:tcW w:w="2405" w:type="dxa"/>
             <w:vMerge/>
-            <w:shd w:val="clear" w:color="auto" w:fill="919D95"/>
+            <w:shd w:val="clear" w:color="auto" w:fill="C3C4C6"/>
             <w:vAlign w:val="center"/>
           </w:tcPr>
           <w:p>
@@ -312,7 +312,7 @@
         <w:tc>
           <w:tcPr>
             <w:tcW w:w="8035" w:type="dxa"/>
-            <w:shd w:val="clear" w:color="auto" w:fill="919D95"/>
+            <w:shd w:val="clear" w:color="auto" w:fill="C3C4C6"/>
             <w:vAlign w:val="center"/>
           </w:tcPr>
           <w:p>
@@ -346,7 +346,7 @@
           <w:tcPr>
             <w:tcW w:w="2405" w:type="dxa"/>
             <w:vMerge/>
-            <w:shd w:val="clear" w:color="auto" w:fill="919D95"/>
+            <w:shd w:val="clear" w:color="auto" w:fill="C3C4C6"/>
             <w:vAlign w:val="center"/>
           </w:tcPr>
           <w:p>
@@ -498,7 +498,7 @@
           <w:tcPr>
             <w:tcW w:w="2415" w:type="dxa"/>
             <w:vMerge w:val="restart"/>
-            <w:shd w:val="clear" w:color="auto" w:fill="919D95"/>
+            <w:shd w:val="clear" w:color="auto" w:fill="C3C4C6"/>
             <w:vAlign w:val="center"/>
             <w:hideMark/>
           </w:tcPr>
@@ -594,7 +594,7 @@
         <w:tc>
           <w:tcPr>
             <w:tcW w:w="1276" w:type="dxa"/>
-            <w:shd w:val="clear" w:color="auto" w:fill="919D95"/>
+            <w:shd w:val="clear" w:color="auto" w:fill="auto"/>
             <w:vAlign w:val="center"/>
           </w:tcPr>
           <w:p>
@@ -622,7 +622,7 @@
           <w:tcPr>
             <w:tcW w:w="6766" w:type="dxa"/>
             <w:gridSpan w:val="2"/>
-            <w:shd w:val="clear" w:color="auto" w:fill="919D95"/>
+            <w:shd w:val="clear" w:color="auto" w:fill="auto"/>
             <w:vAlign w:val="center"/>
           </w:tcPr>
           <w:p>
@@ -646,7 +646,7 @@
           <w:tcPr>
             <w:tcW w:w="2415" w:type="dxa"/>
             <w:vMerge/>
-            <w:shd w:val="clear" w:color="auto" w:fill="919D95"/>
+            <w:shd w:val="clear" w:color="auto" w:fill="C3C4C6"/>
             <w:vAlign w:val="center"/>
           </w:tcPr>
           <w:p>
@@ -719,7 +719,7 @@
           <w:tcPr>
             <w:tcW w:w="2415" w:type="dxa"/>
             <w:vMerge/>
-            <w:shd w:val="clear" w:color="auto" w:fill="919D95"/>
+            <w:shd w:val="clear" w:color="auto" w:fill="C3C4C6"/>
             <w:vAlign w:val="center"/>
           </w:tcPr>
           <w:p>
@@ -792,7 +792,7 @@
           <w:tcPr>
             <w:tcW w:w="2415" w:type="dxa"/>
             <w:vMerge w:val="restart"/>
-            <w:shd w:val="clear" w:color="auto" w:fill="919D95"/>
+            <w:shd w:val="clear" w:color="auto" w:fill="C3C4C6"/>
             <w:vAlign w:val="center"/>
             <w:hideMark/>
           </w:tcPr>
@@ -822,7 +822,7 @@
         <w:tc>
           <w:tcPr>
             <w:tcW w:w="1276" w:type="dxa"/>
-            <w:shd w:val="clear" w:color="auto" w:fill="919D95"/>
+            <w:shd w:val="clear" w:color="auto" w:fill="auto"/>
             <w:vAlign w:val="center"/>
           </w:tcPr>
           <w:p>
@@ -850,7 +850,7 @@
           <w:tcPr>
             <w:tcW w:w="6766" w:type="dxa"/>
             <w:gridSpan w:val="2"/>
-            <w:shd w:val="clear" w:color="auto" w:fill="919D95"/>
+            <w:shd w:val="clear" w:color="auto" w:fill="auto"/>
             <w:vAlign w:val="center"/>
           </w:tcPr>
           <w:p>
@@ -874,7 +874,7 @@
           <w:tcPr>
             <w:tcW w:w="2415" w:type="dxa"/>
             <w:vMerge/>
-            <w:shd w:val="clear" w:color="auto" w:fill="919D95"/>
+            <w:shd w:val="clear" w:color="auto" w:fill="C3C4C6"/>
             <w:vAlign w:val="center"/>
           </w:tcPr>
           <w:p>
@@ -946,7 +946,7 @@
           <w:tcPr>
             <w:tcW w:w="2415" w:type="dxa"/>
             <w:vMerge w:val="restart"/>
-            <w:shd w:val="clear" w:color="auto" w:fill="919D95"/>
+            <w:shd w:val="clear" w:color="auto" w:fill="C3C4C6"/>
             <w:vAlign w:val="center"/>
           </w:tcPr>
           <w:p>
@@ -977,12 +977,13 @@
           <w:tcPr>
             <w:tcW w:w="4253" w:type="dxa"/>
             <w:gridSpan w:val="2"/>
-            <w:shd w:val="clear" w:color="auto" w:fill="919D95"/>
+            <w:shd w:val="clear" w:color="auto" w:fill="auto"/>
             <w:hideMark/>
           </w:tcPr>
           <w:p>
             <w:pPr>
               <w:pStyle w:val="TableParagraph"/>
+              <w:ind w:left="142"/>
               <w:rPr>
                 <w:color w:val="000000" w:themeColor="text1"/>
                 <w:sz w:val="24"/>
@@ -1004,7 +1005,7 @@
         <w:tc>
           <w:tcPr>
             <w:tcW w:w="3789" w:type="dxa"/>
-            <w:shd w:val="clear" w:color="auto" w:fill="919D95"/>
+            <w:shd w:val="clear" w:color="auto" w:fill="auto"/>
           </w:tcPr>
           <w:p>
             <w:pPr>
@@ -1028,7 +1029,7 @@
           <w:tcPr>
             <w:tcW w:w="2415" w:type="dxa"/>
             <w:vMerge/>
-            <w:shd w:val="clear" w:color="auto" w:fill="919D95"/>
+            <w:shd w:val="clear" w:color="auto" w:fill="C3C4C6"/>
             <w:vAlign w:val="center"/>
           </w:tcPr>
           <w:p>
@@ -1050,11 +1051,12 @@
           <w:tcPr>
             <w:tcW w:w="4253" w:type="dxa"/>
             <w:gridSpan w:val="2"/>
-            <w:shd w:val="clear" w:color="auto" w:fill="919D95"/>
+            <w:shd w:val="clear" w:color="auto" w:fill="auto"/>
           </w:tcPr>
           <w:p>
             <w:pPr>
               <w:pStyle w:val="TableParagraph"/>
+              <w:ind w:left="142"/>
               <w:rPr>
                 <w:color w:val="000000" w:themeColor="text1"/>
                 <w:spacing w:val="-12"/>
@@ -1107,7 +1109,7 @@
         <w:tc>
           <w:tcPr>
             <w:tcW w:w="3789" w:type="dxa"/>
-            <w:shd w:val="clear" w:color="auto" w:fill="919D95"/>
+            <w:shd w:val="clear" w:color="auto" w:fill="auto"/>
           </w:tcPr>
           <w:p>
             <w:pPr>
@@ -1132,7 +1134,7 @@
           <w:tcPr>
             <w:tcW w:w="2415" w:type="dxa"/>
             <w:vMerge/>
-            <w:shd w:val="clear" w:color="auto" w:fill="919D95"/>
+            <w:shd w:val="clear" w:color="auto" w:fill="C3C4C6"/>
             <w:vAlign w:val="center"/>
           </w:tcPr>
           <w:p>
@@ -1159,6 +1161,7 @@
           <w:p>
             <w:pPr>
               <w:pStyle w:val="TableParagraph"/>
+              <w:ind w:left="142"/>
               <w:rPr>
                 <w:color w:val="000000" w:themeColor="text1"/>
                 <w:sz w:val="24"/>
@@ -1304,7 +1307,7 @@
           <w:tcPr>
             <w:tcW w:w="2415" w:type="dxa"/>
             <w:vMerge/>
-            <w:shd w:val="clear" w:color="auto" w:fill="919D95"/>
+            <w:shd w:val="clear" w:color="auto" w:fill="C3C4C6"/>
             <w:vAlign w:val="center"/>
           </w:tcPr>
           <w:p>
@@ -1330,6 +1333,7 @@
           </w:tcPr>
           <w:p>
             <w:pPr>
+              <w:ind w:left="142"/>
               <w:rPr>
                 <w:rFonts w:ascii="Arial" w:hAnsi="Arial" w:cs="Arial"/>
                 <w:sz w:val="24"/>
@@ -1373,7 +1377,7 @@
           <w:tcPr>
             <w:tcW w:w="2415" w:type="dxa"/>
             <w:vMerge w:val="restart"/>
-            <w:shd w:val="clear" w:color="auto" w:fill="919D95"/>
+            <w:shd w:val="clear" w:color="auto" w:fill="C3C4C6"/>
             <w:vAlign w:val="center"/>
           </w:tcPr>
           <w:p>
@@ -1404,10 +1408,11 @@
           <w:tcPr>
             <w:tcW w:w="4253" w:type="dxa"/>
             <w:gridSpan w:val="2"/>
-            <w:shd w:val="clear" w:color="auto" w:fill="919D95"/>
-          </w:tcPr>
-          <w:p>
-            <w:pPr>
+            <w:shd w:val="clear" w:color="auto" w:fill="auto"/>
+          </w:tcPr>
+          <w:p>
+            <w:pPr>
+              <w:ind w:left="142"/>
               <w:rPr>
                 <w:rFonts w:ascii="Arial" w:hAnsi="Arial" w:cs="Arial"/>
                 <w:color w:val="000000" w:themeColor="text1"/>
@@ -1498,7 +1503,7 @@
         <w:tc>
           <w:tcPr>
             <w:tcW w:w="3789" w:type="dxa"/>
-            <w:shd w:val="clear" w:color="auto" w:fill="919D95"/>
+            <w:shd w:val="clear" w:color="auto" w:fill="auto"/>
           </w:tcPr>
           <w:p>
             <w:pPr>
@@ -1520,7 +1525,7 @@
           <w:tcPr>
             <w:tcW w:w="2415" w:type="dxa"/>
             <w:vMerge/>
-            <w:shd w:val="clear" w:color="auto" w:fill="919D95"/>
+            <w:shd w:val="clear" w:color="auto" w:fill="C3C4C6"/>
             <w:vAlign w:val="center"/>
           </w:tcPr>
           <w:p>
@@ -1546,6 +1551,7 @@
           </w:tcPr>
           <w:p>
             <w:pPr>
+              <w:ind w:left="142"/>
               <w:jc w:val="both"/>
               <w:rPr>
                 <w:rFonts w:ascii="Arial" w:hAnsi="Arial" w:cs="Arial"/>
@@ -1602,7 +1608,7 @@
         <w:tc>
           <w:tcPr>
             <w:tcW w:w="2415" w:type="dxa"/>
-            <w:shd w:val="clear" w:color="auto" w:fill="919D95"/>
+            <w:shd w:val="clear" w:color="auto" w:fill="C3C4C6"/>
             <w:vAlign w:val="center"/>
           </w:tcPr>
           <w:p>
@@ -1658,7 +1664,7 @@
                   <w:drawing>
                     <wp:inline distT="0" distB="0" distL="0" distR="0">
                       <wp:extent cx="5262880" cy="10160"/>
-                      <wp:effectExtent l="9525" t="0" r="4445" b="8890"/>
+                      <wp:effectExtent l="0" t="0" r="33020" b="8890"/>
                       <wp:docPr id="44" name="Группа 44"/>
                       <wp:cNvGraphicFramePr>
                         <a:graphicFrameLocks xmlns:a="http://schemas.openxmlformats.org/drawingml/2006/main"/>
@@ -1693,7 +1699,7 @@
                                 <a:noFill/>
                                 <a:ln w="9624">
                                   <a:solidFill>
-                                    <a:srgbClr val="223F5F"/>
+                                    <a:schemeClr val="tx1"/>
                                   </a:solidFill>
                                   <a:round/>
                                   <a:headEnd/>
@@ -1717,8 +1723,8 @@
                 </mc:Choice>
                 <mc:Fallback>
                   <w:pict>
-                    <v:group w14:anchorId="25D5BA71" id="Группа 44" o:spid="_x0000_s1026" style="width:414.4pt;height:.8pt;mso-position-horizontal-relative:char;mso-position-vertical-relative:line" coordsize="8288,16" o:gfxdata="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">
-                      <v:line id="Line 19" o:spid="_x0000_s1027" style="position:absolute;visibility:visible;mso-wrap-style:square" from="0,8" to="8287,8" o:connectortype="straight" o:gfxdata="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" strokecolor="#223f5f" strokeweight=".26733mm"/>
+                    <v:group w14:anchorId="4966C7E6" id="Группа 44" o:spid="_x0000_s1026" style="width:414.4pt;height:.8pt;mso-position-horizontal-relative:char;mso-position-vertical-relative:line" coordsize="8288,16" o:gfxdata="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">
+                      <v:line id="Line 19" o:spid="_x0000_s1027" style="position:absolute;visibility:visible;mso-wrap-style:square" from="0,8" to="8287,8" o:connectortype="straight" o:gfxdata="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" strokecolor="black [3213]" strokeweight=".26733mm"/>
                       <w10:anchorlock/>
                     </v:group>
                   </w:pict>
@@ -1749,7 +1755,7 @@
                   <w:drawing>
                     <wp:inline distT="0" distB="0" distL="0" distR="0">
                       <wp:extent cx="5262880" cy="10160"/>
-                      <wp:effectExtent l="9525" t="0" r="4445" b="8890"/>
+                      <wp:effectExtent l="0" t="0" r="33020" b="8890"/>
                       <wp:docPr id="40" name="Группа 40"/>
                       <wp:cNvGraphicFramePr>
                         <a:graphicFrameLocks xmlns:a="http://schemas.openxmlformats.org/drawingml/2006/main"/>
@@ -1784,7 +1790,7 @@
                                 <a:noFill/>
                                 <a:ln w="9624">
                                   <a:solidFill>
-                                    <a:srgbClr val="223F5F"/>
+                                    <a:schemeClr val="tx1"/>
                                   </a:solidFill>
                                   <a:round/>
                                   <a:headEnd/>
@@ -1808,8 +1814,8 @@
                 </mc:Choice>
                 <mc:Fallback>
                   <w:pict>
-                    <v:group w14:anchorId="681604E9" id="Группа 40" o:spid="_x0000_s1026" style="width:414.4pt;height:.8pt;mso-position-horizontal-relative:char;mso-position-vertical-relative:line" coordsize="8288,16" o:gfxdata="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">
-                      <v:line id="Line 15" o:spid="_x0000_s1027" style="position:absolute;visibility:visible;mso-wrap-style:square" from="0,8" to="8287,8" o:connectortype="straight" o:gfxdata="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" strokecolor="#223f5f" strokeweight=".26733mm"/>
+                    <v:group w14:anchorId="1FCA6F6D" id="Группа 40" o:spid="_x0000_s1026" style="width:414.4pt;height:.8pt;mso-position-horizontal-relative:char;mso-position-vertical-relative:line" coordsize="8288,16" o:gfxdata="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">
+                      <v:line id="Line 15" o:spid="_x0000_s1027" style="position:absolute;visibility:visible;mso-wrap-style:square" from="0,8" to="8287,8" o:connectortype="straight" o:gfxdata="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" strokecolor="black [3213]" strokeweight=".26733mm"/>
                       <w10:anchorlock/>
                     </v:group>
                   </w:pict>
@@ -1840,7 +1846,7 @@
                   <w:drawing>
                     <wp:inline distT="0" distB="0" distL="0" distR="0">
                       <wp:extent cx="5262880" cy="10160"/>
-                      <wp:effectExtent l="9525" t="0" r="13970" b="8890"/>
+                      <wp:effectExtent l="0" t="0" r="33020" b="8890"/>
                       <wp:docPr id="38" name="Группа 38"/>
                       <wp:cNvGraphicFramePr>
                         <a:graphicFrameLocks xmlns:a="http://schemas.openxmlformats.org/drawingml/2006/main"/>
@@ -1875,7 +1881,7 @@
                                 <a:noFill/>
                                 <a:ln w="9624">
                                   <a:solidFill>
-                                    <a:srgbClr val="223F5F"/>
+                                    <a:schemeClr val="tx1"/>
                                   </a:solidFill>
                                   <a:round/>
                                   <a:headEnd/>
@@ -1899,8 +1905,8 @@
                 </mc:Choice>
                 <mc:Fallback>
                   <w:pict>
-                    <v:group w14:anchorId="59E0E29F" id="Группа 38" o:spid="_x0000_s1026" style="width:414.4pt;height:.8pt;mso-position-horizontal-relative:char;mso-position-vertical-relative:line" coordsize="8288,16" o:gfxdata="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">
-                      <v:line id="Line 13" o:spid="_x0000_s1027" style="position:absolute;visibility:visible;mso-wrap-style:square" from="0,8" to="8288,8" o:connectortype="straight" o:gfxdata="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" strokecolor="#223f5f" strokeweight=".26733mm"/>
+                    <v:group w14:anchorId="1265D10C" id="Группа 38" o:spid="_x0000_s1026" style="width:414.4pt;height:.8pt;mso-position-horizontal-relative:char;mso-position-vertical-relative:line" coordsize="8288,16" o:gfxdata="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">
+                      <v:line id="Line 13" o:spid="_x0000_s1027" style="position:absolute;visibility:visible;mso-wrap-style:square" from="0,8" to="8288,8" o:connectortype="straight" o:gfxdata="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" strokecolor="black [3213]" strokeweight=".26733mm"/>
                       <w10:anchorlock/>
                     </v:group>
                   </w:pict>
@@ -1931,7 +1937,7 @@
                   <w:drawing>
                     <wp:inline distT="0" distB="0" distL="0" distR="0">
                       <wp:extent cx="5262880" cy="10160"/>
-                      <wp:effectExtent l="9525" t="0" r="4445" b="8890"/>
+                      <wp:effectExtent l="0" t="0" r="33020" b="8890"/>
                       <wp:docPr id="36" name="Группа 36"/>
                       <wp:cNvGraphicFramePr>
                         <a:graphicFrameLocks xmlns:a="http://schemas.openxmlformats.org/drawingml/2006/main"/>
@@ -1966,7 +1972,7 @@
                                 <a:noFill/>
                                 <a:ln w="9624">
                                   <a:solidFill>
-                                    <a:srgbClr val="223F5F"/>
+                                    <a:schemeClr val="tx1"/>
                                   </a:solidFill>
                                   <a:round/>
                                   <a:headEnd/>
@@ -1990,8 +1996,8 @@
                 </mc:Choice>
                 <mc:Fallback>
                   <w:pict>
-                    <v:group w14:anchorId="657A8A34" id="Группа 36" o:spid="_x0000_s1026" style="width:414.4pt;height:.8pt;mso-position-horizontal-relative:char;mso-position-vertical-relative:line" coordsize="8288,16" o:gfxdata="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">
-                      <v:line id="Line 11" o:spid="_x0000_s1027" style="position:absolute;visibility:visible;mso-wrap-style:square" from="0,8" to="8287,8" o:connectortype="straight" o:gfxdata="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" strokecolor="#223f5f" strokeweight=".26733mm"/>
+                    <v:group w14:anchorId="074CC2A6" id="Группа 36" o:spid="_x0000_s1026" style="width:414.4pt;height:.8pt;mso-position-horizontal-relative:char;mso-position-vertical-relative:line" coordsize="8288,16" o:gfxdata="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">
+                      <v:line id="Line 11" o:spid="_x0000_s1027" style="position:absolute;visibility:visible;mso-wrap-style:square" from="0,8" to="8287,8" o:connectortype="straight" o:gfxdata="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" strokecolor="black [3213]" strokeweight=".26733mm"/>
                       <w10:anchorlock/>
                     </v:group>
                   </w:pict>
@@ -2022,7 +2028,7 @@
                   <w:drawing>
                     <wp:inline distT="0" distB="0" distL="0" distR="0">
                       <wp:extent cx="5262880" cy="10160"/>
-                      <wp:effectExtent l="9525" t="0" r="4445" b="8890"/>
+                      <wp:effectExtent l="0" t="0" r="33020" b="8890"/>
                       <wp:docPr id="34" name="Группа 34"/>
                       <wp:cNvGraphicFramePr>
                         <a:graphicFrameLocks xmlns:a="http://schemas.openxmlformats.org/drawingml/2006/main"/>
@@ -2057,7 +2063,7 @@
                                 <a:noFill/>
                                 <a:ln w="9624">
                                   <a:solidFill>
-                                    <a:srgbClr val="223F5F"/>
+                                    <a:schemeClr val="tx1"/>
                                   </a:solidFill>
                                   <a:round/>
                                   <a:headEnd/>
@@ -2081,8 +2087,8 @@
                 </mc:Choice>
                 <mc:Fallback>
                   <w:pict>
-                    <v:group w14:anchorId="4F3ECE71" id="Группа 34" o:spid="_x0000_s1026" style="width:414.4pt;height:.8pt;mso-position-horizontal-relative:char;mso-position-vertical-relative:line" coordsize="8288,16" o:gfxdata="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">
-                      <v:line id="Line 9" o:spid="_x0000_s1027" style="position:absolute;visibility:visible;mso-wrap-style:square" from="0,8" to="8287,8" o:connectortype="straight" o:gfxdata="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" strokecolor="#223f5f" strokeweight=".26733mm"/>
+                    <v:group w14:anchorId="54BB3555" id="Группа 34" o:spid="_x0000_s1026" style="width:414.4pt;height:.8pt;mso-position-horizontal-relative:char;mso-position-vertical-relative:line" coordsize="8288,16" o:gfxdata="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">
+                      <v:line id="Line 9" o:spid="_x0000_s1027" style="position:absolute;visibility:visible;mso-wrap-style:square" from="0,8" to="8287,8" o:connectortype="straight" o:gfxdata="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" strokecolor="black [3213]" strokeweight=".26733mm"/>
                       <w10:anchorlock/>
                     </v:group>
                   </w:pict>
@@ -2113,7 +2119,7 @@
                   <w:drawing>
                     <wp:inline distT="0" distB="0" distL="0" distR="0">
                       <wp:extent cx="5262880" cy="10160"/>
-                      <wp:effectExtent l="9525" t="0" r="4445" b="8890"/>
+                      <wp:effectExtent l="0" t="0" r="33020" b="8890"/>
                       <wp:docPr id="32" name="Группа 32"/>
                       <wp:cNvGraphicFramePr>
                         <a:graphicFrameLocks xmlns:a="http://schemas.openxmlformats.org/drawingml/2006/main"/>
@@ -2148,7 +2154,7 @@
                                 <a:noFill/>
                                 <a:ln w="9624">
                                   <a:solidFill>
-                                    <a:srgbClr val="223F5F"/>
+                                    <a:schemeClr val="tx1"/>
                                   </a:solidFill>
                                   <a:round/>
                                   <a:headEnd/>
@@ -2172,8 +2178,8 @@
                 </mc:Choice>
                 <mc:Fallback>
                   <w:pict>
-                    <v:group w14:anchorId="59B4F151" id="Группа 32" o:spid="_x0000_s1026" style="width:414.4pt;height:.8pt;mso-position-horizontal-relative:char;mso-position-vertical-relative:line" coordsize="8288,16" o:gfxdata="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">
-                      <v:line id="Line 7" o:spid="_x0000_s1027" style="position:absolute;visibility:visible;mso-wrap-style:square" from="0,8" to="8287,8" o:connectortype="straight" o:gfxdata="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" strokecolor="#223f5f" strokeweight=".26733mm"/>
+                    <v:group w14:anchorId="7971C824" id="Группа 32" o:spid="_x0000_s1026" style="width:414.4pt;height:.8pt;mso-position-horizontal-relative:char;mso-position-vertical-relative:line" coordsize="8288,16" o:gfxdata="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">
+                      <v:line id="Line 7" o:spid="_x0000_s1027" style="position:absolute;visibility:visible;mso-wrap-style:square" from="0,8" to="8287,8" o:connectortype="straight" o:gfxdata="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" strokecolor="black [3213]" strokeweight=".26733mm"/>
                       <w10:anchorlock/>
                     </v:group>
                   </w:pict>
@@ -2204,7 +2210,7 @@
                   <w:drawing>
                     <wp:inline distT="0" distB="0" distL="0" distR="0">
                       <wp:extent cx="5262880" cy="10160"/>
-                      <wp:effectExtent l="9525" t="0" r="13970" b="8890"/>
+                      <wp:effectExtent l="0" t="0" r="33020" b="8890"/>
                       <wp:docPr id="30" name="Группа 30"/>
                       <wp:cNvGraphicFramePr>
                         <a:graphicFrameLocks xmlns:a="http://schemas.openxmlformats.org/drawingml/2006/main"/>
@@ -2239,7 +2245,7 @@
                                 <a:noFill/>
                                 <a:ln w="9624">
                                   <a:solidFill>
-                                    <a:srgbClr val="223F5F"/>
+                                    <a:schemeClr val="tx1"/>
                                   </a:solidFill>
                                   <a:round/>
                                   <a:headEnd/>
@@ -2263,8 +2269,8 @@
                 </mc:Choice>
                 <mc:Fallback>
                   <w:pict>
-                    <v:group w14:anchorId="630B4E2D" id="Группа 30" o:spid="_x0000_s1026" style="width:414.4pt;height:.8pt;mso-position-horizontal-relative:char;mso-position-vertical-relative:line" coordsize="8288,16" o:gfxdata="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">
-                      <v:line id="Line 5" o:spid="_x0000_s1027" style="position:absolute;visibility:visible;mso-wrap-style:square" from="0,8" to="8288,8" o:connectortype="straight" o:gfxdata="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" strokecolor="#223f5f" strokeweight=".26733mm"/>
+                    <v:group w14:anchorId="59407F76" id="Группа 30" o:spid="_x0000_s1026" style="width:414.4pt;height:.8pt;mso-position-horizontal-relative:char;mso-position-vertical-relative:line" coordsize="8288,16" o:gfxdata="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">
+                      <v:line id="Line 5" o:spid="_x0000_s1027" style="position:absolute;visibility:visible;mso-wrap-style:square" from="0,8" to="8288,8" o:connectortype="straight" o:gfxdata="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" strokecolor="black [3213]" strokeweight=".26733mm"/>
                       <w10:anchorlock/>
                     </v:group>
                   </w:pict>
@@ -2348,7 +2354,7 @@
           <w:tcPr>
             <w:tcW w:w="10473" w:type="dxa"/>
             <w:gridSpan w:val="2"/>
-            <w:shd w:val="clear" w:color="auto" w:fill="919D95"/>
+            <w:shd w:val="clear" w:color="auto" w:fill="C3C4C6"/>
           </w:tcPr>
           <w:p>
             <w:pPr>
@@ -2484,7 +2490,7 @@
           <w:tcPr>
             <w:tcW w:w="10473" w:type="dxa"/>
             <w:gridSpan w:val="2"/>
-            <w:shd w:val="clear" w:color="auto" w:fill="919D95"/>
+            <w:shd w:val="clear" w:color="auto" w:fill="C3C4C6"/>
             <w:vAlign w:val="center"/>
           </w:tcPr>
           <w:p>
@@ -2638,7 +2644,7 @@
           <w:tcPr>
             <w:tcW w:w="10473" w:type="dxa"/>
             <w:gridSpan w:val="2"/>
-            <w:shd w:val="clear" w:color="auto" w:fill="919D95"/>
+            <w:shd w:val="clear" w:color="auto" w:fill="C3C4C6"/>
           </w:tcPr>
           <w:p>
             <w:pPr>
@@ -2954,7 +2960,7 @@
           <w:tcPr>
             <w:tcW w:w="10473" w:type="dxa"/>
             <w:gridSpan w:val="2"/>
-            <w:shd w:val="clear" w:color="auto" w:fill="919D95"/>
+            <w:shd w:val="clear" w:color="auto" w:fill="C3C4C6"/>
           </w:tcPr>
           <w:p>
             <w:pPr>
@@ -2974,18 +2980,10 @@
                 <w:sz w:val="24"/>
                 <w:szCs w:val="24"/>
               </w:rPr>
-              <w:t>Эл</w:t>
-            </w:r>
-            <w:r>
-              <w:rPr>
-                <w:rFonts w:ascii="Arial" w:eastAsia="Calibri" w:hAnsi="Arial" w:cs="Arial"/>
-                <w:color w:val="000000"/>
-                <w:sz w:val="24"/>
-                <w:szCs w:val="24"/>
-                <w:shd w:val="clear" w:color="auto" w:fill="919D95"/>
-              </w:rPr>
-              <w:t>ектропитание</w:t>
-            </w:r>
+              <w:t>Электропитание</w:t>
+            </w:r>
+            <w:bookmarkStart w:id="0" w:name="_GoBack"/>
+            <w:bookmarkEnd w:id="0"/>
           </w:p>
         </w:tc>
       </w:tr>
@@ -3289,7 +3287,7 @@
           <w:tcPr>
             <w:tcW w:w="10473" w:type="dxa"/>
             <w:gridSpan w:val="2"/>
-            <w:shd w:val="clear" w:color="auto" w:fill="919D95"/>
+            <w:shd w:val="clear" w:color="auto" w:fill="C3C4C6"/>
           </w:tcPr>
           <w:p>
             <w:pPr>
@@ -3343,8 +3341,6 @@
               </w:rPr>
               <w:t>д</w:t>
             </w:r>
-            <w:bookmarkStart w:id="0" w:name="_GoBack"/>
-            <w:bookmarkEnd w:id="0"/>
             <w:r>
               <w:rPr>
                 <w:rFonts w:ascii="Arial" w:eastAsia="Calibri" w:hAnsi="Arial" w:cs="Arial"/>
@@ -3543,7 +3539,7 @@
         <w:tc>
           <w:tcPr>
             <w:tcW w:w="3544" w:type="dxa"/>
-            <w:shd w:val="clear" w:color="auto" w:fill="919D95"/>
+            <w:shd w:val="clear" w:color="auto" w:fill="C3C4C6"/>
           </w:tcPr>
           <w:p>
             <w:pPr>
@@ -3570,7 +3566,7 @@
         <w:tc>
           <w:tcPr>
             <w:tcW w:w="3544" w:type="dxa"/>
-            <w:shd w:val="clear" w:color="auto" w:fill="919D95"/>
+            <w:shd w:val="clear" w:color="auto" w:fill="C3C4C6"/>
           </w:tcPr>
           <w:p>
             <w:pPr>
@@ -3597,7 +3593,7 @@
         <w:tc>
           <w:tcPr>
             <w:tcW w:w="3379" w:type="dxa"/>
-            <w:shd w:val="clear" w:color="auto" w:fill="919D95"/>
+            <w:shd w:val="clear" w:color="auto" w:fill="C3C4C6"/>
           </w:tcPr>
           <w:p>
             <w:pPr>
@@ -4172,7 +4168,7 @@
                 <w:b/>
                 <w:noProof/>
               </w:rPr>
-              <w:t>1</w:t>
+              <w:t>2</w:t>
             </w:r>
             <w:r>
               <w:rPr>
@@ -7196,7 +7192,7 @@
 </file>
 
 <file path=customXml/itemProps1.xml><?xml version="1.0" encoding="utf-8"?>
-<ds:datastoreItem xmlns:ds="http://schemas.openxmlformats.org/officeDocument/2006/customXml" ds:itemID="{C0678855-E37C-4225-B966-AEA020A6064E}">
+<ds:datastoreItem xmlns:ds="http://schemas.openxmlformats.org/officeDocument/2006/customXml" ds:itemID="{36CB9EA1-1916-4504-8E3F-A35F99B4FFD1}">
   <ds:schemaRefs>
     <ds:schemaRef ds:uri="http://schemas.openxmlformats.org/officeDocument/2006/bibliography"/>
   </ds:schemaRefs>

</xml_diff>